<commit_message>
add preliminary player attack, update doc
</commit_message>
<xml_diff>
--- a/Docs/逃之妖妖！.docx
+++ b/Docs/逃之妖妖！.docx
@@ -496,8 +496,6 @@
         </w:rPr>
         <w:t>【剪子】</w:t>
       </w:r>
-      <w:bookmarkStart w:id="0" w:name="_GoBack"/>
-      <w:bookmarkEnd w:id="0"/>
     </w:p>
     <w:p>
       <w:pPr>
@@ -1321,6 +1319,651 @@
           <w:lang w:val="en-US" w:eastAsia="zh-CN"/>
         </w:rPr>
         <w:t>在游戏人数不同时，玩家在地图的初始位置</w:t>
+      </w:r>
+    </w:p>
+    <w:p>
+      <w:pPr>
+        <w:pStyle w:val="Normal"/>
+        <w:rPr>
+          <w:lang w:val="en-US" w:eastAsia="zh-CN"/>
+        </w:rPr>
+      </w:pPr>
+      <w:r>
+        <w:rPr>
+          <w:lang w:val="en-US" w:eastAsia="zh-CN"/>
+        </w:rPr>
+      </w:r>
+    </w:p>
+    <w:p>
+      <w:pPr>
+        <w:pStyle w:val="Normal"/>
+        <w:rPr>
+          <w:lang w:val="en-US" w:eastAsia="zh-CN"/>
+        </w:rPr>
+      </w:pPr>
+      <w:r>
+        <w:rPr>
+          <w:lang w:val="en-US" w:eastAsia="zh-CN"/>
+        </w:rPr>
+      </w:r>
+    </w:p>
+    <w:p>
+      <w:pPr>
+        <w:pStyle w:val="Normal"/>
+        <w:rPr>
+          <w:b/>
+          <w:b/>
+          <w:bCs/>
+          <w:sz w:val="28"/>
+          <w:szCs w:val="28"/>
+          <w:lang w:val="en-US" w:eastAsia="zh-CN"/>
+        </w:rPr>
+      </w:pPr>
+      <w:r>
+        <w:rPr>
+          <w:b/>
+          <w:bCs/>
+          <w:sz w:val="28"/>
+          <w:szCs w:val="28"/>
+          <w:lang w:val="en-US" w:eastAsia="zh-CN"/>
+        </w:rPr>
+        <w:t>教程动画：</w:t>
+      </w:r>
+    </w:p>
+    <w:p>
+      <w:pPr>
+        <w:pStyle w:val="Normal"/>
+        <w:rPr>
+          <w:lang w:val="en-US" w:eastAsia="zh-CN"/>
+        </w:rPr>
+      </w:pPr>
+      <w:r>
+        <w:rPr>
+          <w:lang w:val="en-US" w:eastAsia="zh-CN"/>
+        </w:rPr>
+        <w:t>鼠标点击按钮或按</w:t>
+      </w:r>
+      <w:r>
+        <w:rPr>
+          <w:lang w:val="en-US" w:eastAsia="zh-CN"/>
+        </w:rPr>
+        <w:t>Q/E</w:t>
+      </w:r>
+      <w:r>
+        <w:rPr>
+          <w:lang w:val="en-US" w:eastAsia="zh-CN"/>
+        </w:rPr>
+        <w:t>键教程翻页</w:t>
+      </w:r>
+    </w:p>
+    <w:p>
+      <w:pPr>
+        <w:pStyle w:val="Normal"/>
+        <w:rPr>
+          <w:lang w:val="en-US" w:eastAsia="zh-CN"/>
+        </w:rPr>
+      </w:pPr>
+      <w:r>
+        <w:rPr>
+          <w:lang w:val="en-US" w:eastAsia="zh-CN"/>
+        </w:rPr>
+        <w:t>Q◀6/6</w:t>
+      </w:r>
+      <w:r>
+        <w:rPr>
+          <w:lang w:val="en-US" w:eastAsia="zh-CN"/>
+        </w:rPr>
+        <w:t>页▶</w:t>
+      </w:r>
+      <w:r>
+        <w:rPr>
+          <w:lang w:val="en-US" w:eastAsia="zh-CN"/>
+        </w:rPr>
+        <w:t>E</w:t>
+      </w:r>
+    </w:p>
+    <w:p>
+      <w:pPr>
+        <w:pStyle w:val="Normal"/>
+        <w:rPr>
+          <w:shd w:fill="D9D9D9" w:val="clear"/>
+          <w:lang w:val="en-US" w:eastAsia="zh-CN"/>
+        </w:rPr>
+      </w:pPr>
+      <w:r>
+        <w:rPr>
+          <w:shd w:fill="D9D9D9" w:val="clear"/>
+          <w:lang w:val="en-US" w:eastAsia="zh-CN"/>
+        </w:rPr>
+      </w:r>
+    </w:p>
+    <w:p>
+      <w:pPr>
+        <w:pStyle w:val="Normal"/>
+        <w:rPr>
+          <w:lang w:val="en-US" w:eastAsia="zh-CN"/>
+        </w:rPr>
+      </w:pPr>
+      <w:r>
+        <w:rPr>
+          <w:shd w:fill="D9D9D9" w:val="clear"/>
+          <w:lang w:val="en-US" w:eastAsia="zh-CN"/>
+        </w:rPr>
+        <w:t>移动：</w:t>
+      </w:r>
+    </w:p>
+    <w:p>
+      <w:pPr>
+        <w:pStyle w:val="Normal"/>
+        <w:rPr>
+          <w:lang w:val="en-US" w:eastAsia="zh-CN"/>
+        </w:rPr>
+      </w:pPr>
+      <w:r>
+        <w:rPr>
+          <w:lang w:val="en-US" w:eastAsia="zh-CN"/>
+        </w:rPr>
+        <w:t>用</w:t>
+      </w:r>
+      <w:r>
+        <w:rPr>
+          <w:lang w:val="en-US" w:eastAsia="zh-CN"/>
+        </w:rPr>
+        <w:t>W</w:t>
+      </w:r>
+      <w:r>
+        <w:rPr>
+          <w:lang w:val="en-US" w:eastAsia="zh-CN"/>
+        </w:rPr>
+        <w:t>、</w:t>
+      </w:r>
+      <w:r>
+        <w:rPr>
+          <w:lang w:val="en-US" w:eastAsia="zh-CN"/>
+        </w:rPr>
+        <w:t>A</w:t>
+      </w:r>
+      <w:r>
+        <w:rPr>
+          <w:lang w:val="en-US" w:eastAsia="zh-CN"/>
+        </w:rPr>
+        <w:t>、</w:t>
+      </w:r>
+      <w:r>
+        <w:rPr>
+          <w:lang w:val="en-US" w:eastAsia="zh-CN"/>
+        </w:rPr>
+        <w:t>S</w:t>
+      </w:r>
+      <w:r>
+        <w:rPr>
+          <w:lang w:val="en-US" w:eastAsia="zh-CN"/>
+        </w:rPr>
+        <w:t>、</w:t>
+      </w:r>
+      <w:r>
+        <w:rPr>
+          <w:lang w:val="en-US" w:eastAsia="zh-CN"/>
+        </w:rPr>
+        <w:t>D</w:t>
+      </w:r>
+      <w:r>
+        <w:rPr>
+          <w:lang w:val="en-US" w:eastAsia="zh-CN"/>
+        </w:rPr>
+        <w:t>键来控制角色移动</w:t>
+      </w:r>
+    </w:p>
+    <w:p>
+      <w:pPr>
+        <w:pStyle w:val="Normal"/>
+        <w:rPr>
+          <w:shd w:fill="D9D9D9" w:val="clear"/>
+          <w:lang w:val="en-US" w:eastAsia="zh-CN"/>
+        </w:rPr>
+      </w:pPr>
+      <w:r>
+        <w:rPr>
+          <w:shd w:fill="D9D9D9" w:val="clear"/>
+          <w:lang w:val="en-US" w:eastAsia="zh-CN"/>
+        </w:rPr>
+        <w:t>跳跃：</w:t>
+      </w:r>
+    </w:p>
+    <w:p>
+      <w:pPr>
+        <w:pStyle w:val="Normal"/>
+        <w:rPr>
+          <w:lang w:val="en-US" w:eastAsia="zh-CN"/>
+        </w:rPr>
+      </w:pPr>
+      <w:r>
+        <w:rPr>
+          <w:lang w:val="en-US" w:eastAsia="zh-CN"/>
+        </w:rPr>
+        <w:t>用空格键来控制角色跳跃</w:t>
+      </w:r>
+    </w:p>
+    <w:p>
+      <w:pPr>
+        <w:pStyle w:val="Normal"/>
+        <w:rPr>
+          <w:shd w:fill="D9D9D9" w:val="clear"/>
+          <w:lang w:val="en-US" w:eastAsia="zh-CN"/>
+        </w:rPr>
+      </w:pPr>
+      <w:r>
+        <w:rPr>
+          <w:shd w:fill="D9D9D9" w:val="clear"/>
+          <w:lang w:val="en-US" w:eastAsia="zh-CN"/>
+        </w:rPr>
+        <w:t>旋转视角</w:t>
+      </w:r>
+      <w:r>
+        <w:rPr>
+          <w:shd w:fill="D9D9D9" w:val="clear"/>
+          <w:lang w:val="en-US" w:eastAsia="zh-CN"/>
+        </w:rPr>
+        <w:t>:</w:t>
+      </w:r>
+    </w:p>
+    <w:p>
+      <w:pPr>
+        <w:pStyle w:val="Normal"/>
+        <w:rPr>
+          <w:lang w:val="en-US" w:eastAsia="zh-CN"/>
+        </w:rPr>
+      </w:pPr>
+      <w:r>
+        <w:rPr>
+          <w:lang w:val="en-US" w:eastAsia="zh-CN"/>
+        </w:rPr>
+        <w:t>用</w:t>
+      </w:r>
+      <w:r>
+        <w:rPr>
+          <w:lang w:val="en-US" w:eastAsia="zh-CN"/>
+        </w:rPr>
+        <w:t>I</w:t>
+      </w:r>
+      <w:r>
+        <w:rPr>
+          <w:lang w:val="en-US" w:eastAsia="zh-CN"/>
+        </w:rPr>
+        <w:t>键或</w:t>
+      </w:r>
+      <w:r>
+        <w:rPr>
+          <w:lang w:val="en-US" w:eastAsia="zh-CN"/>
+        </w:rPr>
+        <w:t>O</w:t>
+      </w:r>
+      <w:r>
+        <w:rPr>
+          <w:lang w:val="en-US" w:eastAsia="zh-CN"/>
+        </w:rPr>
+        <w:t>键来控制镜头视角顺时针或逆时针旋转</w:t>
+      </w:r>
+    </w:p>
+    <w:p>
+      <w:pPr>
+        <w:pStyle w:val="Normal"/>
+        <w:rPr>
+          <w:shd w:fill="D9D9D9" w:val="clear"/>
+          <w:lang w:val="en-US" w:eastAsia="zh-CN"/>
+        </w:rPr>
+      </w:pPr>
+      <w:r>
+        <w:rPr>
+          <w:shd w:fill="D9D9D9" w:val="clear"/>
+          <w:lang w:val="en-US" w:eastAsia="zh-CN"/>
+        </w:rPr>
+        <w:t>抓取</w:t>
+      </w:r>
+      <w:r>
+        <w:rPr>
+          <w:shd w:fill="D9D9D9" w:val="clear"/>
+          <w:lang w:val="en-US" w:eastAsia="zh-CN"/>
+        </w:rPr>
+        <w:t>:</w:t>
+      </w:r>
+    </w:p>
+    <w:p>
+      <w:pPr>
+        <w:pStyle w:val="Normal"/>
+        <w:rPr>
+          <w:lang w:val="en-US" w:eastAsia="zh-CN"/>
+        </w:rPr>
+      </w:pPr>
+      <w:r>
+        <w:rPr>
+          <w:lang w:val="en-US" w:eastAsia="zh-CN"/>
+        </w:rPr>
+        <w:t>当角色靠近其他角色时，用</w:t>
+      </w:r>
+      <w:r>
+        <w:rPr>
+          <w:lang w:val="en-US" w:eastAsia="zh-CN"/>
+        </w:rPr>
+        <w:t>J</w:t>
+      </w:r>
+      <w:r>
+        <w:rPr>
+          <w:lang w:val="en-US" w:eastAsia="zh-CN"/>
+        </w:rPr>
+        <w:t>键来控制人物抓取</w:t>
+      </w:r>
+      <w:bookmarkStart w:id="0" w:name="_GoBack"/>
+      <w:bookmarkEnd w:id="0"/>
+    </w:p>
+    <w:p>
+      <w:pPr>
+        <w:pStyle w:val="Normal"/>
+        <w:rPr>
+          <w:shd w:fill="D9D9D9" w:val="clear"/>
+          <w:lang w:val="en-US" w:eastAsia="zh-CN"/>
+        </w:rPr>
+      </w:pPr>
+      <w:r>
+        <w:rPr>
+          <w:shd w:fill="D9D9D9" w:val="clear"/>
+          <w:lang w:val="en-US" w:eastAsia="zh-CN"/>
+        </w:rPr>
+        <w:t>使用道具：</w:t>
+      </w:r>
+    </w:p>
+    <w:p>
+      <w:pPr>
+        <w:pStyle w:val="Normal"/>
+        <w:rPr>
+          <w:lang w:val="en-US" w:eastAsia="zh-CN"/>
+        </w:rPr>
+      </w:pPr>
+      <w:r>
+        <w:rPr>
+          <w:lang w:val="en-US" w:eastAsia="zh-CN"/>
+        </w:rPr>
+        <w:t>用点按或长按</w:t>
+      </w:r>
+      <w:r>
+        <w:rPr>
+          <w:lang w:val="en-US" w:eastAsia="zh-CN"/>
+        </w:rPr>
+        <w:t>H</w:t>
+      </w:r>
+      <w:r>
+        <w:rPr>
+          <w:lang w:val="en-US" w:eastAsia="zh-CN"/>
+        </w:rPr>
+        <w:t>键来使用当前拥有的道具</w:t>
+      </w:r>
+    </w:p>
+    <w:p>
+      <w:pPr>
+        <w:pStyle w:val="Normal"/>
+        <w:rPr>
+          <w:shd w:fill="D9D9D9" w:val="clear"/>
+          <w:lang w:val="en-US" w:eastAsia="zh-CN"/>
+        </w:rPr>
+      </w:pPr>
+      <w:r>
+        <w:rPr>
+          <w:shd w:fill="D9D9D9" w:val="clear"/>
+          <w:lang w:val="en-US" w:eastAsia="zh-CN"/>
+        </w:rPr>
+        <w:t>使用表情动作：</w:t>
+      </w:r>
+    </w:p>
+    <w:p>
+      <w:pPr>
+        <w:pStyle w:val="Normal"/>
+        <w:rPr>
+          <w:lang w:val="en-US" w:eastAsia="zh-CN"/>
+        </w:rPr>
+      </w:pPr>
+      <w:r>
+        <w:rPr>
+          <w:lang w:val="en-US" w:eastAsia="zh-CN"/>
+        </w:rPr>
+        <w:t>用</w:t>
+      </w:r>
+      <w:r>
+        <w:rPr>
+          <w:lang w:val="en-US" w:eastAsia="zh-CN"/>
+        </w:rPr>
+        <w:t>7</w:t>
+      </w:r>
+      <w:r>
+        <w:rPr>
+          <w:lang w:val="en-US" w:eastAsia="zh-CN"/>
+        </w:rPr>
+        <w:t>、</w:t>
+      </w:r>
+      <w:r>
+        <w:rPr>
+          <w:lang w:val="en-US" w:eastAsia="zh-CN"/>
+        </w:rPr>
+        <w:t>8</w:t>
+      </w:r>
+      <w:r>
+        <w:rPr>
+          <w:lang w:val="en-US" w:eastAsia="zh-CN"/>
+        </w:rPr>
+        <w:t>、</w:t>
+      </w:r>
+      <w:r>
+        <w:rPr>
+          <w:lang w:val="en-US" w:eastAsia="zh-CN"/>
+        </w:rPr>
+        <w:t>9</w:t>
+      </w:r>
+      <w:r>
+        <w:rPr>
+          <w:lang w:val="en-US" w:eastAsia="zh-CN"/>
+        </w:rPr>
+        <w:t>、</w:t>
+      </w:r>
+      <w:r>
+        <w:rPr>
+          <w:lang w:val="en-US" w:eastAsia="zh-CN"/>
+        </w:rPr>
+        <w:t>0</w:t>
+      </w:r>
+      <w:r>
+        <w:rPr>
+          <w:lang w:val="en-US" w:eastAsia="zh-CN"/>
+        </w:rPr>
+        <w:t>键来使用对应的表情动作</w:t>
+      </w:r>
+    </w:p>
+    <w:p>
+      <w:pPr>
+        <w:pStyle w:val="Normal"/>
+        <w:rPr>
+          <w:lang w:val="en-US" w:eastAsia="zh-CN"/>
+        </w:rPr>
+      </w:pPr>
+      <w:r>
+        <w:rPr>
+          <w:lang w:val="en-US" w:eastAsia="zh-CN"/>
+        </w:rPr>
+      </w:r>
+    </w:p>
+    <w:p>
+      <w:pPr>
+        <w:pStyle w:val="Normal"/>
+        <w:rPr>
+          <w:lang w:val="en-US" w:eastAsia="zh-CN"/>
+        </w:rPr>
+      </w:pPr>
+      <w:r>
+        <w:rPr>
+          <w:lang w:val="en-US" w:eastAsia="zh-CN"/>
+        </w:rPr>
+        <w:t>每页播放完毕自动播放下一页</w:t>
+      </w:r>
+    </w:p>
+    <w:p>
+      <w:pPr>
+        <w:pStyle w:val="Normal"/>
+        <w:rPr>
+          <w:lang w:val="en-US" w:eastAsia="zh-CN"/>
+        </w:rPr>
+      </w:pPr>
+      <w:r>
+        <w:rPr>
+          <w:lang w:val="en-US" w:eastAsia="zh-CN"/>
+        </w:rPr>
+      </w:r>
+    </w:p>
+    <w:p>
+      <w:pPr>
+        <w:pStyle w:val="Normal"/>
+        <w:rPr>
+          <w:lang w:val="en-US" w:eastAsia="zh-CN"/>
+        </w:rPr>
+      </w:pPr>
+      <w:r>
+        <w:rPr>
+          <w:lang w:val="en-US" w:eastAsia="zh-CN"/>
+        </w:rPr>
+        <w:t>游戏规则：</w:t>
+      </w:r>
+    </w:p>
+    <w:p>
+      <w:pPr>
+        <w:pStyle w:val="Normal"/>
+        <w:rPr>
+          <w:lang w:val="en-US" w:eastAsia="zh-CN"/>
+        </w:rPr>
+      </w:pPr>
+      <w:r>
+        <w:rPr>
+          <w:lang w:val="en-US" w:eastAsia="zh-CN"/>
+        </w:rPr>
+        <w:t>1.</w:t>
+      </w:r>
+      <w:r>
+        <w:rPr>
+          <w:lang w:val="en-US" w:eastAsia="zh-CN"/>
+        </w:rPr>
+        <w:t>欢迎来到妖妖的世界，你即将在【妖妖猜拳淘汰赛】中大展身手。现在让我们快速熟悉一下比赛的规则</w:t>
+      </w:r>
+      <w:r>
+        <w:rPr>
+          <w:lang w:val="en-US" w:eastAsia="zh-CN"/>
+        </w:rPr>
+        <w:t>···</w:t>
+      </w:r>
+      <w:r>
+        <w:rPr>
+          <w:lang w:val="en-US" w:eastAsia="zh-CN"/>
+        </w:rPr>
+        <w:t>和你要掌握的技巧！</w:t>
+      </w:r>
+    </w:p>
+    <w:p>
+      <w:pPr>
+        <w:pStyle w:val="Normal"/>
+        <w:rPr>
+          <w:lang w:val="en-US" w:eastAsia="zh-CN"/>
+        </w:rPr>
+      </w:pPr>
+      <w:r>
+        <w:rPr>
+          <w:lang w:val="en-US" w:eastAsia="zh-CN"/>
+        </w:rPr>
+        <w:t>2.</w:t>
+      </w:r>
+      <w:r>
+        <w:rPr>
+          <w:lang w:val="en-US" w:eastAsia="zh-CN"/>
+        </w:rPr>
+        <w:t>点按“出发”即可进入比赛。在整场比赛中你需要奔跑，追逐和绞尽脑汁的躲藏，在随机抽取的</w:t>
+      </w:r>
+      <w:r>
+        <w:rPr>
+          <w:lang w:val="en-US" w:eastAsia="zh-CN"/>
+        </w:rPr>
+        <w:t>9</w:t>
+      </w:r>
+      <w:r>
+        <w:rPr>
+          <w:lang w:val="en-US" w:eastAsia="zh-CN"/>
+        </w:rPr>
+        <w:t>个主题房间中淘汰其他选手，最终赢得皇冠！</w:t>
+      </w:r>
+    </w:p>
+    <w:p>
+      <w:pPr>
+        <w:pStyle w:val="Normal"/>
+        <w:rPr>
+          <w:lang w:val="en-US" w:eastAsia="zh-CN"/>
+        </w:rPr>
+      </w:pPr>
+      <w:r>
+        <w:rPr>
+          <w:lang w:val="en-US" w:eastAsia="zh-CN"/>
+        </w:rPr>
+        <w:t>3.</w:t>
+      </w:r>
+      <w:r>
+        <w:rPr>
+          <w:lang w:val="en-US" w:eastAsia="zh-CN"/>
+        </w:rPr>
+        <w:t>比赛开始时，你会从【石头】【剪子】【布】三种身份中随机获得一种，并在每</w:t>
+      </w:r>
+      <w:r>
+        <w:rPr>
+          <w:lang w:val="en-US" w:eastAsia="zh-CN"/>
+        </w:rPr>
+        <w:t>30</w:t>
+      </w:r>
+      <w:r>
+        <w:rPr>
+          <w:lang w:val="en-US" w:eastAsia="zh-CN"/>
+        </w:rPr>
+        <w:t>秒后重新获得一个随机的身份。身份克制的规则是：【石头】抓【剪子】、【剪子】抓【布】、【布】抓【石头】。注意当其他选手和你身份相同，或他的身份正克制你的时候，你对他的抓取是无效的哦！</w:t>
+      </w:r>
+    </w:p>
+    <w:p>
+      <w:pPr>
+        <w:pStyle w:val="Normal"/>
+        <w:rPr>
+          <w:lang w:val="en-US" w:eastAsia="zh-CN"/>
+        </w:rPr>
+      </w:pPr>
+      <w:r>
+        <w:rPr>
+          <w:lang w:val="en-US" w:eastAsia="zh-CN"/>
+        </w:rPr>
+        <w:t>4.</w:t>
+      </w:r>
+      <w:r>
+        <w:rPr>
+          <w:lang w:val="en-US" w:eastAsia="zh-CN"/>
+        </w:rPr>
+        <w:t>在赛场的房间中会出现一些强力的道具，利用好它们，尤其在关键的时刻！当然你也要提防其他选手的道具。再比赛中，如果你获得的道具还没使用，不妨试试再捡一个！</w:t>
+      </w:r>
+    </w:p>
+    <w:p>
+      <w:pPr>
+        <w:pStyle w:val="Normal"/>
+        <w:rPr>
+          <w:lang w:val="en-US" w:eastAsia="zh-CN"/>
+        </w:rPr>
+      </w:pPr>
+      <w:r>
+        <w:rPr>
+          <w:lang w:val="en-US" w:eastAsia="zh-CN"/>
+        </w:rPr>
+        <w:t>5.</w:t>
+      </w:r>
+      <w:r>
+        <w:rPr>
+          <w:lang w:val="en-US" w:eastAsia="zh-CN"/>
+        </w:rPr>
+        <w:t>想要成为优秀的选手还要在实战中获取经验哦！去点按“出发”加入比赛，抢夺皇冠吧！</w:t>
       </w:r>
     </w:p>
     <w:p>
@@ -1428,7 +2071,7 @@
     <w:lsdException w:name="Title" w:uiPriority="0" w:semiHidden="0" w:unhideWhenUsed="0" w:qFormat="1"/>
     <w:lsdException w:name="Closing" w:uiPriority="0" w:semiHidden="0" w:unhideWhenUsed="0"/>
     <w:lsdException w:name="Signature" w:uiPriority="0" w:semiHidden="0" w:unhideWhenUsed="0"/>
-    <w:lsdException w:name="Default Paragraph Font" w:uiPriority="0" w:unhideWhenUsed="0"/>
+    <w:lsdException w:name="Default Paragraph Font" w:uiPriority="0" w:unhideWhenUsed="0" w:qFormat="1"/>
     <w:lsdException w:name="Body Text" w:uiPriority="0" w:semiHidden="0" w:unhideWhenUsed="0"/>
     <w:lsdException w:name="Body Text Indent" w:uiPriority="0" w:semiHidden="0" w:unhideWhenUsed="0"/>
     <w:lsdException w:name="List Continue" w:uiPriority="0" w:semiHidden="0" w:unhideWhenUsed="0"/>

</xml_diff>